<commit_message>
cadastrar procedimentos back-end OK
</commit_message>
<xml_diff>
--- a/Gestão-Saúde/Administração/Processos/continuar daqui - subtract-materialsPHP.docx
+++ b/Gestão-Saúde/Administração/Processos/continuar daqui - subtract-materialsPHP.docx
@@ -155,6 +155,140 @@
       </w:r>
     </w:p>
     <w:p/>
+    <w:p/>
+    <w:p/>
+    <w:p/>
+    <w:p>
+      <w:r>
+        <w:t xml:space="preserve">I have this html code (below) but </w:t>
+      </w:r>
+      <w:proofErr w:type="spellStart"/>
+      <w:r>
+        <w:t>i</w:t>
+      </w:r>
+      <w:proofErr w:type="spellEnd"/>
+      <w:r>
+        <w:t xml:space="preserve"> need you to revise it so the form would create a send a post request with the following values: </w:t>
+      </w:r>
+    </w:p>
+    <w:p>
+      <w:r>
+        <w:t>'</w:t>
+      </w:r>
+      <w:proofErr w:type="spellStart"/>
+      <w:r>
+        <w:t>data_tramite</w:t>
+      </w:r>
+      <w:proofErr w:type="spellEnd"/>
+      <w:r>
+        <w:t xml:space="preserve">' = </w:t>
+      </w:r>
+      <w:proofErr w:type="spellStart"/>
+      <w:r>
+        <w:t>CurrentDay</w:t>
+      </w:r>
+      <w:proofErr w:type="spellEnd"/>
+    </w:p>
+    <w:p>
+      <w:r>
+        <w:t>'</w:t>
+      </w:r>
+      <w:proofErr w:type="spellStart"/>
+      <w:r>
+        <w:t>lista_ids</w:t>
+      </w:r>
+      <w:proofErr w:type="spellEnd"/>
+      <w:r>
+        <w:t xml:space="preserve">' (ARRAY OF VALUES) = list of </w:t>
+      </w:r>
+      <w:proofErr w:type="spellStart"/>
+      <w:r>
+        <w:t>lista_ids_array</w:t>
+      </w:r>
+      <w:proofErr w:type="spellEnd"/>
+      <w:r>
+        <w:t>[j] values from each row of the '</w:t>
+      </w:r>
+      <w:proofErr w:type="spellStart"/>
+      <w:r>
+        <w:t>listaRequisicoes</w:t>
+      </w:r>
+      <w:proofErr w:type="spellEnd"/>
+      <w:r>
+        <w:t>' table</w:t>
+      </w:r>
+    </w:p>
+    <w:p>
+      <w:r>
+        <w:t>'</w:t>
+      </w:r>
+      <w:proofErr w:type="spellStart"/>
+      <w:r>
+        <w:t>qtd_atendida</w:t>
+      </w:r>
+      <w:proofErr w:type="spellEnd"/>
+      <w:r>
+        <w:t>' (ARRAY OF VALUES) = list of '</w:t>
+      </w:r>
+      <w:proofErr w:type="spellStart"/>
+      <w:r>
+        <w:t>qtd_atendida</w:t>
+      </w:r>
+      <w:proofErr w:type="spellEnd"/>
+      <w:r>
+        <w:t>' values from each row of the '</w:t>
+      </w:r>
+      <w:proofErr w:type="spellStart"/>
+      <w:r>
+        <w:t>listaRequisicoes</w:t>
+      </w:r>
+      <w:proofErr w:type="spellEnd"/>
+      <w:r>
+        <w:t>' table</w:t>
+      </w:r>
+    </w:p>
+    <w:p>
+      <w:r>
+        <w:t xml:space="preserve"> '</w:t>
+      </w:r>
+      <w:proofErr w:type="spellStart"/>
+      <w:r>
+        <w:t>statusSolicitacao</w:t>
+      </w:r>
+      <w:proofErr w:type="spellEnd"/>
+      <w:r>
+        <w:t>' = ''</w:t>
+      </w:r>
+      <w:proofErr w:type="spellStart"/>
+      <w:r>
+        <w:t>solicitacaoMaterial</w:t>
+      </w:r>
+      <w:proofErr w:type="spellEnd"/>
+      <w:r>
+        <w:t xml:space="preserve">' </w:t>
+      </w:r>
+    </w:p>
+    <w:p>
+      <w:r>
+        <w:t>'</w:t>
+      </w:r>
+      <w:proofErr w:type="spellStart"/>
+      <w:r>
+        <w:t>obs_tramite</w:t>
+      </w:r>
+      <w:proofErr w:type="spellEnd"/>
+      <w:r>
+        <w:t>' = '</w:t>
+      </w:r>
+      <w:proofErr w:type="spellStart"/>
+      <w:r>
+        <w:t>justificativaSolicitacao</w:t>
+      </w:r>
+      <w:proofErr w:type="spellEnd"/>
+      <w:r>
+        <w:t>'</w:t>
+      </w:r>
+    </w:p>
     <w:sectPr>
       <w:pgSz w:w="12240" w:h="15840"/>
       <w:pgMar w:top="1440" w:right="1440" w:bottom="1440" w:left="1440" w:header="720" w:footer="720" w:gutter="0"/>

</xml_diff>